<commit_message>
Atualização análise de concorrência.
</commit_message>
<xml_diff>
--- a/Análise de concorrência.docx
+++ b/Análise de concorrência.docx
@@ -75,25 +75,7 @@
           <w:sz w:val="24"/>
           <w:szCs w:val="24"/>
         </w:rPr>
-        <w:t xml:space="preserve">A empresa </w:t>
-      </w:r>
-      <w:proofErr w:type="spellStart"/>
-      <w:r>
-        <w:rPr>
-          <w:rFonts w:ascii="Times New Roman" w:hAnsi="Times New Roman" w:cs="Times New Roman"/>
-          <w:sz w:val="24"/>
-          <w:szCs w:val="24"/>
-        </w:rPr>
-        <w:t>Aiqfome</w:t>
-      </w:r>
-      <w:proofErr w:type="spellEnd"/>
-      <w:r>
-        <w:rPr>
-          <w:rFonts w:ascii="Times New Roman" w:hAnsi="Times New Roman" w:cs="Times New Roman"/>
-          <w:sz w:val="24"/>
-          <w:szCs w:val="24"/>
-        </w:rPr>
-        <w:t xml:space="preserve"> é um aplicativo de Delivery focado em alimentos, hoje é a terceira maior plataforma do ramo</w:t>
+        <w:t>A empresa Aiqfome é um aplicativo de Delivery focado em alimentos, hoje é a terceira maior plataforma do ramo</w:t>
       </w:r>
       <w:r>
         <w:rPr>
@@ -141,25 +123,23 @@
           <w:sz w:val="24"/>
           <w:szCs w:val="24"/>
         </w:rPr>
-        <w:t xml:space="preserve"> com alguns usuários do aplicativo em Maringá, </w:t>
-      </w:r>
-      <w:proofErr w:type="gramStart"/>
-      <w:r>
-        <w:rPr>
-          <w:rFonts w:ascii="Times New Roman" w:hAnsi="Times New Roman" w:cs="Times New Roman"/>
-          <w:sz w:val="24"/>
-          <w:szCs w:val="24"/>
-        </w:rPr>
-        <w:t>a maior reclamação dos usuários são</w:t>
-      </w:r>
-      <w:proofErr w:type="gramEnd"/>
-      <w:r>
-        <w:rPr>
-          <w:rFonts w:ascii="Times New Roman" w:hAnsi="Times New Roman" w:cs="Times New Roman"/>
-          <w:sz w:val="24"/>
-          <w:szCs w:val="24"/>
-        </w:rPr>
-        <w:t xml:space="preserve"> sobre os cupons disponibilizado</w:t>
+        <w:t xml:space="preserve"> com alguns usuários do aplicativo em Maringá, a maior reclamação dos usuários</w:t>
+      </w:r>
+      <w:r>
+        <w:rPr>
+          <w:rFonts w:ascii="Times New Roman" w:hAnsi="Times New Roman" w:cs="Times New Roman"/>
+          <w:sz w:val="24"/>
+          <w:szCs w:val="24"/>
+        </w:rPr>
+        <w:t>,</w:t>
+      </w:r>
+      <w:r>
+        <w:rPr>
+          <w:rFonts w:ascii="Times New Roman" w:hAnsi="Times New Roman" w:cs="Times New Roman"/>
+          <w:sz w:val="24"/>
+          <w:szCs w:val="24"/>
+        </w:rPr>
+        <w:t xml:space="preserve"> são sobre os cupons disponibilizado</w:t>
       </w:r>
       <w:r>
         <w:rPr>
@@ -175,7 +155,23 @@
           <w:sz w:val="24"/>
           <w:szCs w:val="24"/>
         </w:rPr>
-        <w:t xml:space="preserve"> nas propagandas e que não funcionam, prometendo um desconto em suas compras, mas na hora de realizar o restaurante não esta ciente ou o cupom fica como indisponível para o usuário, com isso o cliente fica fr</w:t>
+        <w:t xml:space="preserve"> nas propagandas e que não funcionam, prometendo um desconto em suas compras, mas na hora de realizar o restaurante não </w:t>
+      </w:r>
+      <w:r>
+        <w:rPr>
+          <w:rFonts w:ascii="Times New Roman" w:hAnsi="Times New Roman" w:cs="Times New Roman"/>
+          <w:sz w:val="24"/>
+          <w:szCs w:val="24"/>
+        </w:rPr>
+        <w:t>está</w:t>
+      </w:r>
+      <w:r>
+        <w:rPr>
+          <w:rFonts w:ascii="Times New Roman" w:hAnsi="Times New Roman" w:cs="Times New Roman"/>
+          <w:sz w:val="24"/>
+          <w:szCs w:val="24"/>
+        </w:rPr>
+        <w:t xml:space="preserve"> ciente ou o cupom fica como indisponível para o usuário, com isso o cliente fica fr</w:t>
       </w:r>
       <w:r>
         <w:rPr>
@@ -259,7 +255,23 @@
           <w:sz w:val="24"/>
           <w:szCs w:val="24"/>
         </w:rPr>
-        <w:t xml:space="preserve"> supermercados, petshop entre outros, a empresa James Delivery promete uma entrega em menos de uma hora, independentemente do produto</w:t>
+        <w:t xml:space="preserve"> supermercados, petshop</w:t>
+      </w:r>
+      <w:r>
+        <w:rPr>
+          <w:rFonts w:ascii="Times New Roman" w:hAnsi="Times New Roman" w:cs="Times New Roman"/>
+          <w:sz w:val="24"/>
+          <w:szCs w:val="24"/>
+        </w:rPr>
+        <w:t>s</w:t>
+      </w:r>
+      <w:r>
+        <w:rPr>
+          <w:rFonts w:ascii="Times New Roman" w:hAnsi="Times New Roman" w:cs="Times New Roman"/>
+          <w:sz w:val="24"/>
+          <w:szCs w:val="24"/>
+        </w:rPr>
+        <w:t xml:space="preserve"> entre outros, a empresa James Delivery promete uma entrega em menos de uma hora, independentemente do produto</w:t>
       </w:r>
       <w:r>
         <w:rPr>
@@ -423,7 +435,71 @@
           <w:sz w:val="24"/>
           <w:szCs w:val="24"/>
         </w:rPr>
-        <w:t xml:space="preserve"> a 99Food se destacou no delivery de alimentos, oferecendo um serviço a baixo custo de mercado, por</w:t>
+        <w:t xml:space="preserve"> a 99</w:t>
+      </w:r>
+      <w:r>
+        <w:rPr>
+          <w:rFonts w:ascii="Times New Roman" w:hAnsi="Times New Roman" w:cs="Times New Roman"/>
+          <w:sz w:val="24"/>
+          <w:szCs w:val="24"/>
+        </w:rPr>
+        <w:t>Entrega</w:t>
+      </w:r>
+      <w:r>
+        <w:rPr>
+          <w:rFonts w:ascii="Times New Roman" w:hAnsi="Times New Roman" w:cs="Times New Roman"/>
+          <w:sz w:val="24"/>
+          <w:szCs w:val="24"/>
+        </w:rPr>
+        <w:t xml:space="preserve"> se destacou no delivery de </w:t>
+      </w:r>
+      <w:r>
+        <w:rPr>
+          <w:rFonts w:ascii="Times New Roman" w:hAnsi="Times New Roman" w:cs="Times New Roman"/>
+          <w:sz w:val="24"/>
+          <w:szCs w:val="24"/>
+        </w:rPr>
+        <w:t>mercadorias</w:t>
+      </w:r>
+      <w:r>
+        <w:rPr>
+          <w:rFonts w:ascii="Times New Roman" w:hAnsi="Times New Roman" w:cs="Times New Roman"/>
+          <w:sz w:val="24"/>
+          <w:szCs w:val="24"/>
+        </w:rPr>
+        <w:t xml:space="preserve">, oferecendo um serviço </w:t>
+      </w:r>
+      <w:r>
+        <w:rPr>
+          <w:rFonts w:ascii="Times New Roman" w:hAnsi="Times New Roman" w:cs="Times New Roman"/>
+          <w:sz w:val="24"/>
+          <w:szCs w:val="24"/>
+        </w:rPr>
+        <w:t xml:space="preserve">com </w:t>
+      </w:r>
+      <w:r>
+        <w:rPr>
+          <w:rFonts w:ascii="Times New Roman" w:hAnsi="Times New Roman" w:cs="Times New Roman"/>
+          <w:sz w:val="24"/>
+          <w:szCs w:val="24"/>
+        </w:rPr>
+        <w:t xml:space="preserve">custo </w:t>
+      </w:r>
+      <w:r>
+        <w:rPr>
+          <w:rFonts w:ascii="Times New Roman" w:hAnsi="Times New Roman" w:cs="Times New Roman"/>
+          <w:sz w:val="24"/>
+          <w:szCs w:val="24"/>
+        </w:rPr>
+        <w:t xml:space="preserve">abaixo do </w:t>
+      </w:r>
+      <w:r>
+        <w:rPr>
+          <w:rFonts w:ascii="Times New Roman" w:hAnsi="Times New Roman" w:cs="Times New Roman"/>
+          <w:sz w:val="24"/>
+          <w:szCs w:val="24"/>
+        </w:rPr>
+        <w:t>mercado, por</w:t>
       </w:r>
       <w:r>
         <w:rPr>
@@ -447,7 +523,23 @@
           <w:sz w:val="24"/>
           <w:szCs w:val="24"/>
         </w:rPr>
-        <w:t>que persiste no aplicativo é a sua demora para cadastrar os entregadores, com o crescimento do desemprego diversas pessoas estão buscando formas alternativas de renda, com isso a função de motoboy vem se destacando, por</w:t>
+        <w:t>que persiste no aplicativo é a sua demora para cadastrar os entregadores, com o crescimento do</w:t>
+      </w:r>
+      <w:r>
+        <w:rPr>
+          <w:rFonts w:ascii="Times New Roman" w:hAnsi="Times New Roman" w:cs="Times New Roman"/>
+          <w:sz w:val="24"/>
+          <w:szCs w:val="24"/>
+        </w:rPr>
+        <w:t>s autônomos a busca por formas alternativas de renda vem aumentando</w:t>
+      </w:r>
+      <w:r>
+        <w:rPr>
+          <w:rFonts w:ascii="Times New Roman" w:hAnsi="Times New Roman" w:cs="Times New Roman"/>
+          <w:sz w:val="24"/>
+          <w:szCs w:val="24"/>
+        </w:rPr>
+        <w:t>, com isso a função de motoboy vem se destacando, por</w:t>
       </w:r>
       <w:r>
         <w:rPr>
@@ -463,7 +555,55 @@
           <w:sz w:val="24"/>
           <w:szCs w:val="24"/>
         </w:rPr>
-        <w:t>m a 99Food não est</w:t>
+        <w:t>m</w:t>
+      </w:r>
+      <w:r>
+        <w:rPr>
+          <w:rFonts w:ascii="Times New Roman" w:hAnsi="Times New Roman" w:cs="Times New Roman"/>
+          <w:sz w:val="24"/>
+          <w:szCs w:val="24"/>
+        </w:rPr>
+        <w:t>,</w:t>
+      </w:r>
+      <w:r>
+        <w:rPr>
+          <w:rFonts w:ascii="Times New Roman" w:hAnsi="Times New Roman" w:cs="Times New Roman"/>
+          <w:sz w:val="24"/>
+          <w:szCs w:val="24"/>
+        </w:rPr>
+        <w:t xml:space="preserve"> a </w:t>
+      </w:r>
+      <w:r>
+        <w:rPr>
+          <w:rFonts w:ascii="Times New Roman" w:hAnsi="Times New Roman" w:cs="Times New Roman"/>
+          <w:sz w:val="24"/>
+          <w:szCs w:val="24"/>
+        </w:rPr>
+        <w:t>99</w:t>
+      </w:r>
+      <w:r>
+        <w:rPr>
+          <w:rFonts w:ascii="Times New Roman" w:hAnsi="Times New Roman" w:cs="Times New Roman"/>
+          <w:sz w:val="24"/>
+          <w:szCs w:val="24"/>
+        </w:rPr>
+        <w:t>Entrega</w:t>
+      </w:r>
+      <w:r>
+        <w:rPr>
+          <w:rFonts w:ascii="Times New Roman" w:hAnsi="Times New Roman" w:cs="Times New Roman"/>
+          <w:sz w:val="24"/>
+          <w:szCs w:val="24"/>
+        </w:rPr>
+        <w:t xml:space="preserve"> </w:t>
+      </w:r>
+      <w:r>
+        <w:rPr>
+          <w:rFonts w:ascii="Times New Roman" w:hAnsi="Times New Roman" w:cs="Times New Roman"/>
+          <w:sz w:val="24"/>
+          <w:szCs w:val="24"/>
+        </w:rPr>
+        <w:t>não est</w:t>
       </w:r>
       <w:r>
         <w:rPr>
@@ -479,7 +619,15 @@
           <w:sz w:val="24"/>
           <w:szCs w:val="24"/>
         </w:rPr>
-        <w:t xml:space="preserve"> conseguindo dar conta da grande demanda de cadastro de entregadores</w:t>
+        <w:t xml:space="preserve"> conseguindo dar conta da grande demanda de cadastr</w:t>
+      </w:r>
+      <w:r>
+        <w:rPr>
+          <w:rFonts w:ascii="Times New Roman" w:hAnsi="Times New Roman" w:cs="Times New Roman"/>
+          <w:sz w:val="24"/>
+          <w:szCs w:val="24"/>
+        </w:rPr>
+        <w:t>os</w:t>
       </w:r>
       <w:r>
         <w:rPr>
@@ -527,23 +675,79 @@
           <w:sz w:val="24"/>
           <w:szCs w:val="24"/>
         </w:rPr>
-        <w:t xml:space="preserve"> falta do suporte e de resposta ao usuário, demorando meses para efetuar o cadastro</w:t>
-      </w:r>
-      <w:r>
-        <w:rPr>
-          <w:rFonts w:ascii="Times New Roman" w:hAnsi="Times New Roman" w:cs="Times New Roman"/>
-          <w:sz w:val="24"/>
-          <w:szCs w:val="24"/>
-        </w:rPr>
-        <w:t xml:space="preserve"> em alguns casos, desistência do entregador em fazer parte do aplicativo</w:t>
-      </w:r>
-      <w:r>
-        <w:rPr>
-          <w:rFonts w:ascii="Times New Roman" w:hAnsi="Times New Roman" w:cs="Times New Roman"/>
-          <w:sz w:val="24"/>
-          <w:szCs w:val="24"/>
-        </w:rPr>
-        <w:t>.</w:t>
+        <w:t xml:space="preserve"> falta d</w:t>
+      </w:r>
+      <w:r>
+        <w:rPr>
+          <w:rFonts w:ascii="Times New Roman" w:hAnsi="Times New Roman" w:cs="Times New Roman"/>
+          <w:sz w:val="24"/>
+          <w:szCs w:val="24"/>
+        </w:rPr>
+        <w:t>e suporte, criando uma má experiência no uso</w:t>
+      </w:r>
+      <w:r>
+        <w:rPr>
+          <w:rFonts w:ascii="Times New Roman" w:hAnsi="Times New Roman" w:cs="Times New Roman"/>
+          <w:sz w:val="24"/>
+          <w:szCs w:val="24"/>
+        </w:rPr>
+        <w:t xml:space="preserve">, demorando meses </w:t>
+      </w:r>
+      <w:r>
+        <w:rPr>
+          <w:rFonts w:ascii="Times New Roman" w:hAnsi="Times New Roman" w:cs="Times New Roman"/>
+          <w:sz w:val="24"/>
+          <w:szCs w:val="24"/>
+        </w:rPr>
+        <w:t>até</w:t>
+      </w:r>
+      <w:r>
+        <w:rPr>
+          <w:rFonts w:ascii="Times New Roman" w:hAnsi="Times New Roman" w:cs="Times New Roman"/>
+          <w:sz w:val="24"/>
+          <w:szCs w:val="24"/>
+        </w:rPr>
+        <w:t xml:space="preserve"> </w:t>
+      </w:r>
+      <w:r>
+        <w:rPr>
+          <w:rFonts w:ascii="Times New Roman" w:hAnsi="Times New Roman" w:cs="Times New Roman"/>
+          <w:sz w:val="24"/>
+          <w:szCs w:val="24"/>
+        </w:rPr>
+        <w:t>o fim do processo</w:t>
+      </w:r>
+      <w:r>
+        <w:rPr>
+          <w:rFonts w:ascii="Times New Roman" w:hAnsi="Times New Roman" w:cs="Times New Roman"/>
+          <w:sz w:val="24"/>
+          <w:szCs w:val="24"/>
+        </w:rPr>
+        <w:t>,</w:t>
+      </w:r>
+      <w:r>
+        <w:rPr>
+          <w:rFonts w:ascii="Times New Roman" w:hAnsi="Times New Roman" w:cs="Times New Roman"/>
+          <w:sz w:val="24"/>
+          <w:szCs w:val="24"/>
+        </w:rPr>
+        <w:t xml:space="preserve"> em que a</w:t>
+      </w:r>
+      <w:r>
+        <w:rPr>
+          <w:rFonts w:ascii="Times New Roman" w:hAnsi="Times New Roman" w:cs="Times New Roman"/>
+          <w:sz w:val="24"/>
+          <w:szCs w:val="24"/>
+        </w:rPr>
+        <w:t xml:space="preserve"> desistência</w:t>
+      </w:r>
+      <w:r>
+        <w:rPr>
+          <w:rFonts w:ascii="Times New Roman" w:hAnsi="Times New Roman" w:cs="Times New Roman"/>
+          <w:sz w:val="24"/>
+          <w:szCs w:val="24"/>
+        </w:rPr>
+        <w:t xml:space="preserve"> no meio do processo de cadastro e liberação é maior.</w:t>
       </w:r>
     </w:p>
     <w:p>
@@ -575,20 +779,8 @@
           <w:szCs w:val="23"/>
           <w:shd w:val="clear" w:color="auto" w:fill="FFFFFF"/>
         </w:rPr>
-        <w:t xml:space="preserve">DADOS -&gt; </w:t>
-      </w:r>
-      <w:proofErr w:type="spellStart"/>
-      <w:r>
-        <w:rPr>
-          <w:rFonts w:ascii="Noto Serif" w:hAnsi="Noto Serif" w:cs="Noto Serif"/>
-          <w:color w:val="000000"/>
-          <w:sz w:val="23"/>
-          <w:szCs w:val="23"/>
-          <w:shd w:val="clear" w:color="auto" w:fill="FFFFFF"/>
-        </w:rPr>
-        <w:t>aiqfome</w:t>
-      </w:r>
-      <w:proofErr w:type="spellEnd"/>
+        <w:t>DADOS -&gt; aiqfome</w:t>
+      </w:r>
     </w:p>
     <w:p>
       <w:pPr>
@@ -1281,13 +1473,13 @@
     <w:name w:val="Normal"/>
     <w:qFormat/>
   </w:style>
-  <w:style w:type="character" w:default="1" w:styleId="DefaultParagraphFont">
+  <w:style w:type="character" w:default="1" w:styleId="Fontepargpadro">
     <w:name w:val="Default Paragraph Font"/>
     <w:uiPriority w:val="1"/>
     <w:semiHidden/>
     <w:unhideWhenUsed/>
   </w:style>
-  <w:style w:type="table" w:default="1" w:styleId="TableNormal">
+  <w:style w:type="table" w:default="1" w:styleId="Tabelanormal">
     <w:name w:val="Normal Table"/>
     <w:uiPriority w:val="99"/>
     <w:semiHidden/>
@@ -1302,15 +1494,15 @@
       </w:tblCellMar>
     </w:tblPr>
   </w:style>
-  <w:style w:type="numbering" w:default="1" w:styleId="NoList">
+  <w:style w:type="numbering" w:default="1" w:styleId="Semlista">
     <w:name w:val="No List"/>
     <w:uiPriority w:val="99"/>
     <w:semiHidden/>
     <w:unhideWhenUsed/>
   </w:style>
-  <w:style w:type="character" w:styleId="Emphasis">
+  <w:style w:type="character" w:styleId="nfase">
     <w:name w:val="Emphasis"/>
-    <w:basedOn w:val="DefaultParagraphFont"/>
+    <w:basedOn w:val="Fontepargpadro"/>
     <w:uiPriority w:val="20"/>
     <w:qFormat/>
     <w:rsid w:val="00ED50C0"/>
@@ -1338,7 +1530,7 @@
   </w:style>
   <w:style w:type="character" w:styleId="Hyperlink">
     <w:name w:val="Hyperlink"/>
-    <w:basedOn w:val="DefaultParagraphFont"/>
+    <w:basedOn w:val="Fontepargpadro"/>
     <w:uiPriority w:val="99"/>
     <w:unhideWhenUsed/>
     <w:rsid w:val="00945E1B"/>
@@ -1347,9 +1539,9 @@
       <w:u w:val="single"/>
     </w:rPr>
   </w:style>
-  <w:style w:type="character" w:styleId="UnresolvedMention">
+  <w:style w:type="character" w:styleId="MenoPendente">
     <w:name w:val="Unresolved Mention"/>
-    <w:basedOn w:val="DefaultParagraphFont"/>
+    <w:basedOn w:val="Fontepargpadro"/>
     <w:uiPriority w:val="99"/>
     <w:semiHidden/>
     <w:unhideWhenUsed/>

</xml_diff>

<commit_message>
foi adicionado mais 1 app na analise, farmaciasApp aplicativo de delivery de saude e beleza
</commit_message>
<xml_diff>
--- a/Análise de concorrência.docx
+++ b/Análise de concorrência.docx
@@ -39,23 +39,7 @@
           <w:sz w:val="24"/>
           <w:szCs w:val="24"/>
         </w:rPr>
-        <w:t>Quando um aplicativo de delivery monopoliza</w:t>
-      </w:r>
-      <w:r>
-        <w:rPr>
-          <w:rFonts w:ascii="Times New Roman" w:hAnsi="Times New Roman" w:cs="Times New Roman"/>
-          <w:sz w:val="24"/>
-          <w:szCs w:val="24"/>
-        </w:rPr>
-        <w:t xml:space="preserve"> um mercado, ela tende a controlar os preços e acaba deixando de lado a melhoria do seu serviço, pois ela não compete com nenhuma concorrência, com isso o cliente fica sem opção de escolha</w:t>
-      </w:r>
-      <w:r>
-        <w:rPr>
-          <w:rFonts w:ascii="Times New Roman" w:hAnsi="Times New Roman" w:cs="Times New Roman"/>
-          <w:sz w:val="24"/>
-          <w:szCs w:val="24"/>
-        </w:rPr>
-        <w:t>.</w:t>
+        <w:t>Quando um aplicativo de delivery monopoliza um mercado, ela tende a controlar os preços e acaba deixando de lado a melhoria do seu serviço, pois ela não compete com nenhuma concorrência, com isso o cliente fica sem opção de escolha.</w:t>
       </w:r>
     </w:p>
     <w:p>
@@ -75,151 +59,41 @@
           <w:sz w:val="24"/>
           <w:szCs w:val="24"/>
         </w:rPr>
-        <w:t>A empresa Aiqfome é um aplicativo de Delivery focado em alimentos, hoje é a terceira maior plataforma do ramo</w:t>
-      </w:r>
-      <w:r>
-        <w:rPr>
-          <w:rFonts w:ascii="Times New Roman" w:hAnsi="Times New Roman" w:cs="Times New Roman"/>
-          <w:sz w:val="24"/>
-          <w:szCs w:val="24"/>
-        </w:rPr>
-        <w:t>.</w:t>
-      </w:r>
-      <w:r>
-        <w:rPr>
-          <w:rFonts w:ascii="Times New Roman" w:hAnsi="Times New Roman" w:cs="Times New Roman"/>
-          <w:sz w:val="24"/>
-          <w:szCs w:val="24"/>
-        </w:rPr>
-        <w:t xml:space="preserve"> </w:t>
-      </w:r>
-      <w:r>
-        <w:rPr>
-          <w:rFonts w:ascii="Times New Roman" w:hAnsi="Times New Roman" w:cs="Times New Roman"/>
-          <w:sz w:val="24"/>
-          <w:szCs w:val="24"/>
-        </w:rPr>
-        <w:t>Entrevistas foram</w:t>
-      </w:r>
-      <w:r>
-        <w:rPr>
-          <w:rFonts w:ascii="Times New Roman" w:hAnsi="Times New Roman" w:cs="Times New Roman"/>
-          <w:sz w:val="24"/>
-          <w:szCs w:val="24"/>
-        </w:rPr>
-        <w:t xml:space="preserve"> realizada</w:t>
-      </w:r>
-      <w:r>
-        <w:rPr>
-          <w:rFonts w:ascii="Times New Roman" w:hAnsi="Times New Roman" w:cs="Times New Roman"/>
-          <w:sz w:val="24"/>
-          <w:szCs w:val="24"/>
-        </w:rPr>
-        <w:t>s</w:t>
-      </w:r>
-      <w:r>
-        <w:rPr>
-          <w:rFonts w:ascii="Times New Roman" w:hAnsi="Times New Roman" w:cs="Times New Roman"/>
-          <w:sz w:val="24"/>
-          <w:szCs w:val="24"/>
-        </w:rPr>
-        <w:t xml:space="preserve"> com alguns usuários do aplicativo em Maringá, a maior reclamação dos usuários</w:t>
-      </w:r>
-      <w:r>
-        <w:rPr>
-          <w:rFonts w:ascii="Times New Roman" w:hAnsi="Times New Roman" w:cs="Times New Roman"/>
-          <w:sz w:val="24"/>
-          <w:szCs w:val="24"/>
-        </w:rPr>
-        <w:t>,</w:t>
-      </w:r>
-      <w:r>
-        <w:rPr>
-          <w:rFonts w:ascii="Times New Roman" w:hAnsi="Times New Roman" w:cs="Times New Roman"/>
-          <w:sz w:val="24"/>
-          <w:szCs w:val="24"/>
-        </w:rPr>
-        <w:t xml:space="preserve"> são sobre os cupons disponibilizado</w:t>
-      </w:r>
-      <w:r>
-        <w:rPr>
-          <w:rFonts w:ascii="Times New Roman" w:hAnsi="Times New Roman" w:cs="Times New Roman"/>
-          <w:sz w:val="24"/>
-          <w:szCs w:val="24"/>
-        </w:rPr>
-        <w:t>s</w:t>
-      </w:r>
-      <w:r>
-        <w:rPr>
-          <w:rFonts w:ascii="Times New Roman" w:hAnsi="Times New Roman" w:cs="Times New Roman"/>
-          <w:sz w:val="24"/>
-          <w:szCs w:val="24"/>
-        </w:rPr>
-        <w:t xml:space="preserve"> nas propagandas e que não funcionam, prometendo um desconto em suas compras, mas na hora de realizar o restaurante não </w:t>
-      </w:r>
-      <w:r>
-        <w:rPr>
-          <w:rFonts w:ascii="Times New Roman" w:hAnsi="Times New Roman" w:cs="Times New Roman"/>
-          <w:sz w:val="24"/>
-          <w:szCs w:val="24"/>
-        </w:rPr>
-        <w:t>está</w:t>
-      </w:r>
-      <w:r>
-        <w:rPr>
-          <w:rFonts w:ascii="Times New Roman" w:hAnsi="Times New Roman" w:cs="Times New Roman"/>
-          <w:sz w:val="24"/>
-          <w:szCs w:val="24"/>
-        </w:rPr>
-        <w:t xml:space="preserve"> ciente ou o cupom fica como indisponível para o usuário, com isso o cliente fica fr</w:t>
-      </w:r>
-      <w:r>
-        <w:rPr>
-          <w:rFonts w:ascii="Times New Roman" w:hAnsi="Times New Roman" w:cs="Times New Roman"/>
-          <w:sz w:val="24"/>
-          <w:szCs w:val="24"/>
-        </w:rPr>
-        <w:t>u</w:t>
-      </w:r>
-      <w:r>
-        <w:rPr>
-          <w:rFonts w:ascii="Times New Roman" w:hAnsi="Times New Roman" w:cs="Times New Roman"/>
-          <w:sz w:val="24"/>
-          <w:szCs w:val="24"/>
-        </w:rPr>
-        <w:t>st</w:t>
-      </w:r>
-      <w:r>
-        <w:rPr>
-          <w:rFonts w:ascii="Times New Roman" w:hAnsi="Times New Roman" w:cs="Times New Roman"/>
-          <w:sz w:val="24"/>
-          <w:szCs w:val="24"/>
-        </w:rPr>
-        <w:t>r</w:t>
-      </w:r>
-      <w:r>
-        <w:rPr>
-          <w:rFonts w:ascii="Times New Roman" w:hAnsi="Times New Roman" w:cs="Times New Roman"/>
-          <w:sz w:val="24"/>
-          <w:szCs w:val="24"/>
-        </w:rPr>
-        <w:t>ado por tentar realizar uma compra sobre um determinado valor e não consegui</w:t>
-      </w:r>
-      <w:r>
-        <w:rPr>
-          <w:rFonts w:ascii="Times New Roman" w:hAnsi="Times New Roman" w:cs="Times New Roman"/>
-          <w:sz w:val="24"/>
-          <w:szCs w:val="24"/>
-        </w:rPr>
-        <w:t>r</w:t>
-      </w:r>
-      <w:r>
-        <w:rPr>
-          <w:rFonts w:ascii="Times New Roman" w:hAnsi="Times New Roman" w:cs="Times New Roman"/>
-          <w:sz w:val="24"/>
-          <w:szCs w:val="24"/>
-        </w:rPr>
-        <w:t>.</w:t>
+        <w:t xml:space="preserve">Os aplicativos ganharam muita força com o </w:t>
+      </w:r>
+      <w:r>
+        <w:rPr>
+          <w:rFonts w:ascii="Times New Roman" w:hAnsi="Times New Roman" w:cs="Times New Roman"/>
+          <w:sz w:val="24"/>
+          <w:szCs w:val="24"/>
+        </w:rPr>
+        <w:t>início</w:t>
+      </w:r>
+      <w:r>
+        <w:rPr>
+          <w:rFonts w:ascii="Times New Roman" w:hAnsi="Times New Roman" w:cs="Times New Roman"/>
+          <w:sz w:val="24"/>
+          <w:szCs w:val="24"/>
+        </w:rPr>
+        <w:t xml:space="preserve"> da pandemia, e em um momento tão delicado da humanidade cuidar da sua saúde é essencial, o Lockdown impossibilitou o meio de locomoção até para fazer coisas básicas do dia a dia, abrindo uma brecha para novas ideias de aplicativo para cuidar da saúde, a </w:t>
+      </w:r>
+      <w:proofErr w:type="spellStart"/>
+      <w:r>
+        <w:rPr>
+          <w:rFonts w:ascii="Times New Roman" w:hAnsi="Times New Roman" w:cs="Times New Roman"/>
+          <w:sz w:val="24"/>
+          <w:szCs w:val="24"/>
+        </w:rPr>
+        <w:t>FarmaciaApp</w:t>
+      </w:r>
+      <w:proofErr w:type="spellEnd"/>
+      <w:r>
+        <w:rPr>
+          <w:rFonts w:ascii="Times New Roman" w:hAnsi="Times New Roman" w:cs="Times New Roman"/>
+          <w:sz w:val="24"/>
+          <w:szCs w:val="24"/>
+        </w:rPr>
+        <w:t xml:space="preserve"> é um aplicativo de delivery de saúde e beleza, as farmácias após se cadastrar no aplicativo pode realizar as vendas de seus produtos, com isso quando o usuário for realizar uma compra a farmácia cadastrada mais próxima recebe o pedido caso tenha o produto, um dos grandes problema que o aplicativo vem enfrentando é a falta de comprometimento de algumas empresas cadastradas, com a falta de entregas, descaso no atendimento com o usuário. O aplicativo delega algumas responsabilidades para a farmácia, como o cancelamento do pedido e interação com o usuário. </w:t>
       </w:r>
     </w:p>
     <w:p>
@@ -239,23 +113,57 @@
           <w:sz w:val="24"/>
           <w:szCs w:val="24"/>
         </w:rPr>
-        <w:t>Buscando sempre a velocidade em suas entregas variadas,</w:t>
-      </w:r>
-      <w:r>
-        <w:rPr>
-          <w:rFonts w:ascii="Times New Roman" w:hAnsi="Times New Roman" w:cs="Times New Roman"/>
-          <w:sz w:val="24"/>
-          <w:szCs w:val="24"/>
-        </w:rPr>
-        <w:t xml:space="preserve"> desde</w:t>
-      </w:r>
-      <w:r>
-        <w:rPr>
-          <w:rFonts w:ascii="Times New Roman" w:hAnsi="Times New Roman" w:cs="Times New Roman"/>
-          <w:sz w:val="24"/>
-          <w:szCs w:val="24"/>
-        </w:rPr>
-        <w:t xml:space="preserve"> supermercados, petshop</w:t>
+        <w:t xml:space="preserve">A empresa </w:t>
+      </w:r>
+      <w:proofErr w:type="spellStart"/>
+      <w:r>
+        <w:rPr>
+          <w:rFonts w:ascii="Times New Roman" w:hAnsi="Times New Roman" w:cs="Times New Roman"/>
+          <w:sz w:val="24"/>
+          <w:szCs w:val="24"/>
+        </w:rPr>
+        <w:t>Aiqfome</w:t>
+      </w:r>
+      <w:proofErr w:type="spellEnd"/>
+      <w:r>
+        <w:rPr>
+          <w:rFonts w:ascii="Times New Roman" w:hAnsi="Times New Roman" w:cs="Times New Roman"/>
+          <w:sz w:val="24"/>
+          <w:szCs w:val="24"/>
+        </w:rPr>
+        <w:t xml:space="preserve"> é um aplicativo de Delivery focado em alimentos, hoje é a terceira maior plataforma do ramo</w:t>
+      </w:r>
+      <w:r>
+        <w:rPr>
+          <w:rFonts w:ascii="Times New Roman" w:hAnsi="Times New Roman" w:cs="Times New Roman"/>
+          <w:sz w:val="24"/>
+          <w:szCs w:val="24"/>
+        </w:rPr>
+        <w:t>.</w:t>
+      </w:r>
+      <w:r>
+        <w:rPr>
+          <w:rFonts w:ascii="Times New Roman" w:hAnsi="Times New Roman" w:cs="Times New Roman"/>
+          <w:sz w:val="24"/>
+          <w:szCs w:val="24"/>
+        </w:rPr>
+        <w:t xml:space="preserve"> </w:t>
+      </w:r>
+      <w:r>
+        <w:rPr>
+          <w:rFonts w:ascii="Times New Roman" w:hAnsi="Times New Roman" w:cs="Times New Roman"/>
+          <w:sz w:val="24"/>
+          <w:szCs w:val="24"/>
+        </w:rPr>
+        <w:t>Entrevistas foram</w:t>
+      </w:r>
+      <w:r>
+        <w:rPr>
+          <w:rFonts w:ascii="Times New Roman" w:hAnsi="Times New Roman" w:cs="Times New Roman"/>
+          <w:sz w:val="24"/>
+          <w:szCs w:val="24"/>
+        </w:rPr>
+        <w:t xml:space="preserve"> realizada</w:t>
       </w:r>
       <w:r>
         <w:rPr>
@@ -271,127 +179,79 @@
           <w:sz w:val="24"/>
           <w:szCs w:val="24"/>
         </w:rPr>
-        <w:t xml:space="preserve"> entre outros, a empresa James Delivery promete uma entrega em menos de uma hora, independentemente do produto</w:t>
-      </w:r>
-      <w:r>
-        <w:rPr>
-          <w:rFonts w:ascii="Times New Roman" w:hAnsi="Times New Roman" w:cs="Times New Roman"/>
-          <w:sz w:val="24"/>
-          <w:szCs w:val="24"/>
-        </w:rPr>
-        <w:t>.</w:t>
-      </w:r>
-      <w:r>
-        <w:rPr>
-          <w:rFonts w:ascii="Times New Roman" w:hAnsi="Times New Roman" w:cs="Times New Roman"/>
-          <w:sz w:val="24"/>
-          <w:szCs w:val="24"/>
-        </w:rPr>
-        <w:t xml:space="preserve"> </w:t>
-      </w:r>
-      <w:r>
-        <w:rPr>
-          <w:rFonts w:ascii="Times New Roman" w:hAnsi="Times New Roman" w:cs="Times New Roman"/>
-          <w:sz w:val="24"/>
-          <w:szCs w:val="24"/>
-        </w:rPr>
-        <w:t>O</w:t>
-      </w:r>
-      <w:r>
-        <w:rPr>
-          <w:rFonts w:ascii="Times New Roman" w:hAnsi="Times New Roman" w:cs="Times New Roman"/>
-          <w:sz w:val="24"/>
-          <w:szCs w:val="24"/>
-        </w:rPr>
-        <w:t xml:space="preserve"> aplicativo deu in</w:t>
-      </w:r>
-      <w:r>
-        <w:rPr>
-          <w:rFonts w:ascii="Times New Roman" w:hAnsi="Times New Roman" w:cs="Times New Roman"/>
-          <w:sz w:val="24"/>
-          <w:szCs w:val="24"/>
-        </w:rPr>
-        <w:t>í</w:t>
-      </w:r>
-      <w:r>
-        <w:rPr>
-          <w:rFonts w:ascii="Times New Roman" w:hAnsi="Times New Roman" w:cs="Times New Roman"/>
-          <w:sz w:val="24"/>
-          <w:szCs w:val="24"/>
-        </w:rPr>
-        <w:t>cio em Curitiba, e com a pandemia o aplicativo teve um crescimento rápido</w:t>
-      </w:r>
-      <w:r>
-        <w:rPr>
-          <w:rFonts w:ascii="Times New Roman" w:hAnsi="Times New Roman" w:cs="Times New Roman"/>
-          <w:sz w:val="24"/>
-          <w:szCs w:val="24"/>
-        </w:rPr>
-        <w:t>.</w:t>
-      </w:r>
-      <w:r>
-        <w:rPr>
-          <w:rFonts w:ascii="Times New Roman" w:hAnsi="Times New Roman" w:cs="Times New Roman"/>
-          <w:sz w:val="24"/>
-          <w:szCs w:val="24"/>
-        </w:rPr>
-        <w:t xml:space="preserve"> </w:t>
-      </w:r>
-      <w:r>
-        <w:rPr>
-          <w:rFonts w:ascii="Times New Roman" w:hAnsi="Times New Roman" w:cs="Times New Roman"/>
-          <w:sz w:val="24"/>
-          <w:szCs w:val="24"/>
-        </w:rPr>
-        <w:t>C</w:t>
-      </w:r>
-      <w:r>
-        <w:rPr>
-          <w:rFonts w:ascii="Times New Roman" w:hAnsi="Times New Roman" w:cs="Times New Roman"/>
-          <w:sz w:val="24"/>
-          <w:szCs w:val="24"/>
-        </w:rPr>
-        <w:t>om isso os problemas começaram a aparecer para os entregadores do aplicativo, por prometer uma entrega rápida os entregadores são sujei</w:t>
-      </w:r>
-      <w:r>
-        <w:rPr>
-          <w:rFonts w:ascii="Times New Roman" w:hAnsi="Times New Roman" w:cs="Times New Roman"/>
-          <w:sz w:val="24"/>
-          <w:szCs w:val="24"/>
-        </w:rPr>
-        <w:t>t</w:t>
-      </w:r>
-      <w:r>
-        <w:rPr>
-          <w:rFonts w:ascii="Times New Roman" w:hAnsi="Times New Roman" w:cs="Times New Roman"/>
-          <w:sz w:val="24"/>
-          <w:szCs w:val="24"/>
-        </w:rPr>
-        <w:t>os a um trabalho árduo</w:t>
-      </w:r>
-      <w:r>
-        <w:rPr>
-          <w:rFonts w:ascii="Times New Roman" w:hAnsi="Times New Roman" w:cs="Times New Roman"/>
-          <w:sz w:val="24"/>
-          <w:szCs w:val="24"/>
-        </w:rPr>
-        <w:t>, a falta de comprometimento com o suporte aos entregadores</w:t>
-      </w:r>
-      <w:r>
-        <w:rPr>
-          <w:rFonts w:ascii="Times New Roman" w:hAnsi="Times New Roman" w:cs="Times New Roman"/>
-          <w:sz w:val="24"/>
-          <w:szCs w:val="24"/>
-        </w:rPr>
-        <w:t xml:space="preserve"> e</w:t>
-      </w:r>
-      <w:r>
-        <w:rPr>
-          <w:rFonts w:ascii="Times New Roman" w:hAnsi="Times New Roman" w:cs="Times New Roman"/>
-          <w:sz w:val="24"/>
-          <w:szCs w:val="24"/>
-        </w:rPr>
-        <w:t xml:space="preserve"> falta de repasse das entregas</w:t>
+        <w:t xml:space="preserve"> com alguns usuários do aplicativo em Maringá, a maior reclamação dos usuários</w:t>
+      </w:r>
+      <w:r>
+        <w:rPr>
+          <w:rFonts w:ascii="Times New Roman" w:hAnsi="Times New Roman" w:cs="Times New Roman"/>
+          <w:sz w:val="24"/>
+          <w:szCs w:val="24"/>
+        </w:rPr>
+        <w:t>,</w:t>
+      </w:r>
+      <w:r>
+        <w:rPr>
+          <w:rFonts w:ascii="Times New Roman" w:hAnsi="Times New Roman" w:cs="Times New Roman"/>
+          <w:sz w:val="24"/>
+          <w:szCs w:val="24"/>
+        </w:rPr>
+        <w:t xml:space="preserve"> são sobre os cupons disponibilizado</w:t>
+      </w:r>
+      <w:r>
+        <w:rPr>
+          <w:rFonts w:ascii="Times New Roman" w:hAnsi="Times New Roman" w:cs="Times New Roman"/>
+          <w:sz w:val="24"/>
+          <w:szCs w:val="24"/>
+        </w:rPr>
+        <w:t>s</w:t>
+      </w:r>
+      <w:r>
+        <w:rPr>
+          <w:rFonts w:ascii="Times New Roman" w:hAnsi="Times New Roman" w:cs="Times New Roman"/>
+          <w:sz w:val="24"/>
+          <w:szCs w:val="24"/>
+        </w:rPr>
+        <w:t xml:space="preserve"> nas propagandas e que não funcionam, prometendo um desconto em suas compras, mas na hora de realizar o restaurante não está ciente ou o cupom fica como indisponível para o usuário, com isso o cliente fica fr</w:t>
+      </w:r>
+      <w:r>
+        <w:rPr>
+          <w:rFonts w:ascii="Times New Roman" w:hAnsi="Times New Roman" w:cs="Times New Roman"/>
+          <w:sz w:val="24"/>
+          <w:szCs w:val="24"/>
+        </w:rPr>
+        <w:t>u</w:t>
+      </w:r>
+      <w:r>
+        <w:rPr>
+          <w:rFonts w:ascii="Times New Roman" w:hAnsi="Times New Roman" w:cs="Times New Roman"/>
+          <w:sz w:val="24"/>
+          <w:szCs w:val="24"/>
+        </w:rPr>
+        <w:t>st</w:t>
+      </w:r>
+      <w:r>
+        <w:rPr>
+          <w:rFonts w:ascii="Times New Roman" w:hAnsi="Times New Roman" w:cs="Times New Roman"/>
+          <w:sz w:val="24"/>
+          <w:szCs w:val="24"/>
+        </w:rPr>
+        <w:t>r</w:t>
+      </w:r>
+      <w:r>
+        <w:rPr>
+          <w:rFonts w:ascii="Times New Roman" w:hAnsi="Times New Roman" w:cs="Times New Roman"/>
+          <w:sz w:val="24"/>
+          <w:szCs w:val="24"/>
+        </w:rPr>
+        <w:t>ado por tentar realizar uma compra sobre um determinado valor e não consegui</w:t>
+      </w:r>
+      <w:r>
+        <w:rPr>
+          <w:rFonts w:ascii="Times New Roman" w:hAnsi="Times New Roman" w:cs="Times New Roman"/>
+          <w:sz w:val="24"/>
+          <w:szCs w:val="24"/>
+        </w:rPr>
+        <w:t>r</w:t>
       </w:r>
       <w:r>
         <w:rPr>
@@ -419,6 +279,170 @@
           <w:sz w:val="24"/>
           <w:szCs w:val="24"/>
         </w:rPr>
+        <w:t>Buscando sempre a velocidade em suas entregas variadas,</w:t>
+      </w:r>
+      <w:r>
+        <w:rPr>
+          <w:rFonts w:ascii="Times New Roman" w:hAnsi="Times New Roman" w:cs="Times New Roman"/>
+          <w:sz w:val="24"/>
+          <w:szCs w:val="24"/>
+        </w:rPr>
+        <w:t xml:space="preserve"> desde</w:t>
+      </w:r>
+      <w:r>
+        <w:rPr>
+          <w:rFonts w:ascii="Times New Roman" w:hAnsi="Times New Roman" w:cs="Times New Roman"/>
+          <w:sz w:val="24"/>
+          <w:szCs w:val="24"/>
+        </w:rPr>
+        <w:t xml:space="preserve"> supermercados, petshop</w:t>
+      </w:r>
+      <w:r>
+        <w:rPr>
+          <w:rFonts w:ascii="Times New Roman" w:hAnsi="Times New Roman" w:cs="Times New Roman"/>
+          <w:sz w:val="24"/>
+          <w:szCs w:val="24"/>
+        </w:rPr>
+        <w:t>s</w:t>
+      </w:r>
+      <w:r>
+        <w:rPr>
+          <w:rFonts w:ascii="Times New Roman" w:hAnsi="Times New Roman" w:cs="Times New Roman"/>
+          <w:sz w:val="24"/>
+          <w:szCs w:val="24"/>
+        </w:rPr>
+        <w:t xml:space="preserve"> entre outros, a empresa James Delivery promete uma entrega em menos de uma hora, independentemente do produto</w:t>
+      </w:r>
+      <w:r>
+        <w:rPr>
+          <w:rFonts w:ascii="Times New Roman" w:hAnsi="Times New Roman" w:cs="Times New Roman"/>
+          <w:sz w:val="24"/>
+          <w:szCs w:val="24"/>
+        </w:rPr>
+        <w:t>.</w:t>
+      </w:r>
+      <w:r>
+        <w:rPr>
+          <w:rFonts w:ascii="Times New Roman" w:hAnsi="Times New Roman" w:cs="Times New Roman"/>
+          <w:sz w:val="24"/>
+          <w:szCs w:val="24"/>
+        </w:rPr>
+        <w:t xml:space="preserve"> </w:t>
+      </w:r>
+      <w:r>
+        <w:rPr>
+          <w:rFonts w:ascii="Times New Roman" w:hAnsi="Times New Roman" w:cs="Times New Roman"/>
+          <w:sz w:val="24"/>
+          <w:szCs w:val="24"/>
+        </w:rPr>
+        <w:t>O</w:t>
+      </w:r>
+      <w:r>
+        <w:rPr>
+          <w:rFonts w:ascii="Times New Roman" w:hAnsi="Times New Roman" w:cs="Times New Roman"/>
+          <w:sz w:val="24"/>
+          <w:szCs w:val="24"/>
+        </w:rPr>
+        <w:t xml:space="preserve"> aplicativo deu in</w:t>
+      </w:r>
+      <w:r>
+        <w:rPr>
+          <w:rFonts w:ascii="Times New Roman" w:hAnsi="Times New Roman" w:cs="Times New Roman"/>
+          <w:sz w:val="24"/>
+          <w:szCs w:val="24"/>
+        </w:rPr>
+        <w:t>í</w:t>
+      </w:r>
+      <w:r>
+        <w:rPr>
+          <w:rFonts w:ascii="Times New Roman" w:hAnsi="Times New Roman" w:cs="Times New Roman"/>
+          <w:sz w:val="24"/>
+          <w:szCs w:val="24"/>
+        </w:rPr>
+        <w:t>cio em Curitiba, e com a pandemia o aplicativo teve um crescimento rápido</w:t>
+      </w:r>
+      <w:r>
+        <w:rPr>
+          <w:rFonts w:ascii="Times New Roman" w:hAnsi="Times New Roman" w:cs="Times New Roman"/>
+          <w:sz w:val="24"/>
+          <w:szCs w:val="24"/>
+        </w:rPr>
+        <w:t>.</w:t>
+      </w:r>
+      <w:r>
+        <w:rPr>
+          <w:rFonts w:ascii="Times New Roman" w:hAnsi="Times New Roman" w:cs="Times New Roman"/>
+          <w:sz w:val="24"/>
+          <w:szCs w:val="24"/>
+        </w:rPr>
+        <w:t xml:space="preserve"> </w:t>
+      </w:r>
+      <w:r>
+        <w:rPr>
+          <w:rFonts w:ascii="Times New Roman" w:hAnsi="Times New Roman" w:cs="Times New Roman"/>
+          <w:sz w:val="24"/>
+          <w:szCs w:val="24"/>
+        </w:rPr>
+        <w:t>C</w:t>
+      </w:r>
+      <w:r>
+        <w:rPr>
+          <w:rFonts w:ascii="Times New Roman" w:hAnsi="Times New Roman" w:cs="Times New Roman"/>
+          <w:sz w:val="24"/>
+          <w:szCs w:val="24"/>
+        </w:rPr>
+        <w:t>om isso os problemas começaram a aparecer para os entregadores do aplicativo, por prometer uma entrega rápida os entregadores são sujei</w:t>
+      </w:r>
+      <w:r>
+        <w:rPr>
+          <w:rFonts w:ascii="Times New Roman" w:hAnsi="Times New Roman" w:cs="Times New Roman"/>
+          <w:sz w:val="24"/>
+          <w:szCs w:val="24"/>
+        </w:rPr>
+        <w:t>t</w:t>
+      </w:r>
+      <w:r>
+        <w:rPr>
+          <w:rFonts w:ascii="Times New Roman" w:hAnsi="Times New Roman" w:cs="Times New Roman"/>
+          <w:sz w:val="24"/>
+          <w:szCs w:val="24"/>
+        </w:rPr>
+        <w:t>os a um trabalho árduo, a falta de comprometimento com o suporte aos entregadores</w:t>
+      </w:r>
+      <w:r>
+        <w:rPr>
+          <w:rFonts w:ascii="Times New Roman" w:hAnsi="Times New Roman" w:cs="Times New Roman"/>
+          <w:sz w:val="24"/>
+          <w:szCs w:val="24"/>
+        </w:rPr>
+        <w:t xml:space="preserve"> e</w:t>
+      </w:r>
+      <w:r>
+        <w:rPr>
+          <w:rFonts w:ascii="Times New Roman" w:hAnsi="Times New Roman" w:cs="Times New Roman"/>
+          <w:sz w:val="24"/>
+          <w:szCs w:val="24"/>
+        </w:rPr>
+        <w:t xml:space="preserve"> falta de repasse das entregas.</w:t>
+      </w:r>
+    </w:p>
+    <w:p>
+      <w:pPr>
+        <w:spacing w:line="360" w:lineRule="auto"/>
+        <w:ind w:right="-568"/>
+        <w:jc w:val="both"/>
+        <w:rPr>
+          <w:rFonts w:ascii="Times New Roman" w:hAnsi="Times New Roman" w:cs="Times New Roman"/>
+          <w:sz w:val="24"/>
+          <w:szCs w:val="24"/>
+        </w:rPr>
+      </w:pPr>
+      <w:r>
+        <w:rPr>
+          <w:rFonts w:ascii="Times New Roman" w:hAnsi="Times New Roman" w:cs="Times New Roman"/>
+          <w:sz w:val="24"/>
+          <w:szCs w:val="24"/>
+        </w:rPr>
         <w:t>Com a visão nos comerciantes de pequeno e médio porte</w:t>
       </w:r>
       <w:r>
@@ -515,15 +539,7 @@
           <w:sz w:val="24"/>
           <w:szCs w:val="24"/>
         </w:rPr>
-        <w:t xml:space="preserve">m um problema </w:t>
-      </w:r>
-      <w:r>
-        <w:rPr>
-          <w:rFonts w:ascii="Times New Roman" w:hAnsi="Times New Roman" w:cs="Times New Roman"/>
-          <w:sz w:val="24"/>
-          <w:szCs w:val="24"/>
-        </w:rPr>
-        <w:t>que persiste no aplicativo é a sua demora para cadastrar os entregadores, com o crescimento do</w:t>
+        <w:t>m um problema que persiste no aplicativo é a sua demora para cadastrar os entregadores, com o crescimento do</w:t>
       </w:r>
       <w:r>
         <w:rPr>
@@ -539,7 +555,16 @@
           <w:sz w:val="24"/>
           <w:szCs w:val="24"/>
         </w:rPr>
-        <w:t>, com isso a função de motoboy vem se destacando, por</w:t>
+        <w:t xml:space="preserve">, com isso a função de </w:t>
+      </w:r>
+      <w:r>
+        <w:rPr>
+          <w:rFonts w:ascii="Times New Roman" w:hAnsi="Times New Roman" w:cs="Times New Roman"/>
+          <w:sz w:val="24"/>
+          <w:szCs w:val="24"/>
+        </w:rPr>
+        <w:lastRenderedPageBreak/>
+        <w:t>motoboy vem se destacando, por</w:t>
       </w:r>
       <w:r>
         <w:rPr>
@@ -571,15 +596,7 @@
           <w:sz w:val="24"/>
           <w:szCs w:val="24"/>
         </w:rPr>
-        <w:t xml:space="preserve"> a </w:t>
-      </w:r>
-      <w:r>
-        <w:rPr>
-          <w:rFonts w:ascii="Times New Roman" w:hAnsi="Times New Roman" w:cs="Times New Roman"/>
-          <w:sz w:val="24"/>
-          <w:szCs w:val="24"/>
-        </w:rPr>
-        <w:t>99</w:t>
+        <w:t xml:space="preserve"> a 99</w:t>
       </w:r>
       <w:r>
         <w:rPr>
@@ -595,6 +612,38 @@
           <w:sz w:val="24"/>
           <w:szCs w:val="24"/>
         </w:rPr>
+        <w:t xml:space="preserve"> não est</w:t>
+      </w:r>
+      <w:r>
+        <w:rPr>
+          <w:rFonts w:ascii="Times New Roman" w:hAnsi="Times New Roman" w:cs="Times New Roman"/>
+          <w:sz w:val="24"/>
+          <w:szCs w:val="24"/>
+        </w:rPr>
+        <w:t>á</w:t>
+      </w:r>
+      <w:r>
+        <w:rPr>
+          <w:rFonts w:ascii="Times New Roman" w:hAnsi="Times New Roman" w:cs="Times New Roman"/>
+          <w:sz w:val="24"/>
+          <w:szCs w:val="24"/>
+        </w:rPr>
+        <w:t xml:space="preserve"> conseguindo dar conta da grande demanda de cadastr</w:t>
+      </w:r>
+      <w:r>
+        <w:rPr>
+          <w:rFonts w:ascii="Times New Roman" w:hAnsi="Times New Roman" w:cs="Times New Roman"/>
+          <w:sz w:val="24"/>
+          <w:szCs w:val="24"/>
+        </w:rPr>
+        <w:t>os.</w:t>
+      </w:r>
+      <w:r>
+        <w:rPr>
+          <w:rFonts w:ascii="Times New Roman" w:hAnsi="Times New Roman" w:cs="Times New Roman"/>
+          <w:sz w:val="24"/>
+          <w:szCs w:val="24"/>
+        </w:rPr>
         <w:t xml:space="preserve"> </w:t>
       </w:r>
       <w:r>
@@ -603,39 +652,55 @@
           <w:sz w:val="24"/>
           <w:szCs w:val="24"/>
         </w:rPr>
-        <w:t>não est</w:t>
-      </w:r>
-      <w:r>
-        <w:rPr>
-          <w:rFonts w:ascii="Times New Roman" w:hAnsi="Times New Roman" w:cs="Times New Roman"/>
-          <w:sz w:val="24"/>
-          <w:szCs w:val="24"/>
-        </w:rPr>
-        <w:t>á</w:t>
-      </w:r>
-      <w:r>
-        <w:rPr>
-          <w:rFonts w:ascii="Times New Roman" w:hAnsi="Times New Roman" w:cs="Times New Roman"/>
-          <w:sz w:val="24"/>
-          <w:szCs w:val="24"/>
-        </w:rPr>
-        <w:t xml:space="preserve"> conseguindo dar conta da grande demanda de cadastr</w:t>
-      </w:r>
-      <w:r>
-        <w:rPr>
-          <w:rFonts w:ascii="Times New Roman" w:hAnsi="Times New Roman" w:cs="Times New Roman"/>
-          <w:sz w:val="24"/>
-          <w:szCs w:val="24"/>
-        </w:rPr>
-        <w:t>os</w:t>
-      </w:r>
-      <w:r>
-        <w:rPr>
-          <w:rFonts w:ascii="Times New Roman" w:hAnsi="Times New Roman" w:cs="Times New Roman"/>
-          <w:sz w:val="24"/>
-          <w:szCs w:val="24"/>
-        </w:rPr>
-        <w:t>.</w:t>
+        <w:t>C</w:t>
+      </w:r>
+      <w:r>
+        <w:rPr>
+          <w:rFonts w:ascii="Times New Roman" w:hAnsi="Times New Roman" w:cs="Times New Roman"/>
+          <w:sz w:val="24"/>
+          <w:szCs w:val="24"/>
+        </w:rPr>
+        <w:t>om isso</w:t>
+      </w:r>
+      <w:r>
+        <w:rPr>
+          <w:rFonts w:ascii="Times New Roman" w:hAnsi="Times New Roman" w:cs="Times New Roman"/>
+          <w:sz w:val="24"/>
+          <w:szCs w:val="24"/>
+        </w:rPr>
+        <w:t>, acaba resultando em</w:t>
+      </w:r>
+      <w:r>
+        <w:rPr>
+          <w:rFonts w:ascii="Times New Roman" w:hAnsi="Times New Roman" w:cs="Times New Roman"/>
+          <w:sz w:val="24"/>
+          <w:szCs w:val="24"/>
+        </w:rPr>
+        <w:t xml:space="preserve"> falta d</w:t>
+      </w:r>
+      <w:r>
+        <w:rPr>
+          <w:rFonts w:ascii="Times New Roman" w:hAnsi="Times New Roman" w:cs="Times New Roman"/>
+          <w:sz w:val="24"/>
+          <w:szCs w:val="24"/>
+        </w:rPr>
+        <w:t>e suporte, criando uma má experiência no uso do aplicativo</w:t>
+      </w:r>
+      <w:r>
+        <w:rPr>
+          <w:rFonts w:ascii="Times New Roman" w:hAnsi="Times New Roman" w:cs="Times New Roman"/>
+          <w:sz w:val="24"/>
+          <w:szCs w:val="24"/>
+        </w:rPr>
+        <w:t xml:space="preserve">, demorando meses </w:t>
+      </w:r>
+      <w:r>
+        <w:rPr>
+          <w:rFonts w:ascii="Times New Roman" w:hAnsi="Times New Roman" w:cs="Times New Roman"/>
+          <w:sz w:val="24"/>
+          <w:szCs w:val="24"/>
+        </w:rPr>
+        <w:t>até</w:t>
       </w:r>
       <w:r>
         <w:rPr>
@@ -651,135 +716,94 @@
           <w:sz w:val="24"/>
           <w:szCs w:val="24"/>
         </w:rPr>
-        <w:t>C</w:t>
-      </w:r>
-      <w:r>
-        <w:rPr>
-          <w:rFonts w:ascii="Times New Roman" w:hAnsi="Times New Roman" w:cs="Times New Roman"/>
-          <w:sz w:val="24"/>
-          <w:szCs w:val="24"/>
-        </w:rPr>
-        <w:t>om isso</w:t>
-      </w:r>
-      <w:r>
-        <w:rPr>
-          <w:rFonts w:ascii="Times New Roman" w:hAnsi="Times New Roman" w:cs="Times New Roman"/>
-          <w:sz w:val="24"/>
-          <w:szCs w:val="24"/>
-        </w:rPr>
-        <w:t>, acaba resultando em</w:t>
-      </w:r>
-      <w:r>
-        <w:rPr>
-          <w:rFonts w:ascii="Times New Roman" w:hAnsi="Times New Roman" w:cs="Times New Roman"/>
-          <w:sz w:val="24"/>
-          <w:szCs w:val="24"/>
-        </w:rPr>
-        <w:t xml:space="preserve"> falta d</w:t>
-      </w:r>
-      <w:r>
-        <w:rPr>
-          <w:rFonts w:ascii="Times New Roman" w:hAnsi="Times New Roman" w:cs="Times New Roman"/>
-          <w:sz w:val="24"/>
-          <w:szCs w:val="24"/>
-        </w:rPr>
-        <w:t>e suporte, criando uma má experiência no uso</w:t>
-      </w:r>
-      <w:r>
-        <w:rPr>
-          <w:rFonts w:ascii="Times New Roman" w:hAnsi="Times New Roman" w:cs="Times New Roman"/>
-          <w:sz w:val="24"/>
-          <w:szCs w:val="24"/>
-        </w:rPr>
-        <w:t xml:space="preserve">, demorando meses </w:t>
-      </w:r>
-      <w:r>
-        <w:rPr>
-          <w:rFonts w:ascii="Times New Roman" w:hAnsi="Times New Roman" w:cs="Times New Roman"/>
-          <w:sz w:val="24"/>
-          <w:szCs w:val="24"/>
-        </w:rPr>
-        <w:t>até</w:t>
-      </w:r>
-      <w:r>
-        <w:rPr>
-          <w:rFonts w:ascii="Times New Roman" w:hAnsi="Times New Roman" w:cs="Times New Roman"/>
-          <w:sz w:val="24"/>
-          <w:szCs w:val="24"/>
-        </w:rPr>
-        <w:t xml:space="preserve"> </w:t>
-      </w:r>
-      <w:r>
-        <w:rPr>
-          <w:rFonts w:ascii="Times New Roman" w:hAnsi="Times New Roman" w:cs="Times New Roman"/>
-          <w:sz w:val="24"/>
-          <w:szCs w:val="24"/>
-        </w:rPr>
-        <w:t>o fim do processo</w:t>
-      </w:r>
-      <w:r>
-        <w:rPr>
-          <w:rFonts w:ascii="Times New Roman" w:hAnsi="Times New Roman" w:cs="Times New Roman"/>
-          <w:sz w:val="24"/>
-          <w:szCs w:val="24"/>
-        </w:rPr>
-        <w:t>,</w:t>
-      </w:r>
-      <w:r>
-        <w:rPr>
-          <w:rFonts w:ascii="Times New Roman" w:hAnsi="Times New Roman" w:cs="Times New Roman"/>
-          <w:sz w:val="24"/>
-          <w:szCs w:val="24"/>
-        </w:rPr>
-        <w:t xml:space="preserve"> em que a</w:t>
-      </w:r>
-      <w:r>
-        <w:rPr>
-          <w:rFonts w:ascii="Times New Roman" w:hAnsi="Times New Roman" w:cs="Times New Roman"/>
-          <w:sz w:val="24"/>
-          <w:szCs w:val="24"/>
-        </w:rPr>
-        <w:t xml:space="preserve"> desistência</w:t>
-      </w:r>
-      <w:r>
-        <w:rPr>
-          <w:rFonts w:ascii="Times New Roman" w:hAnsi="Times New Roman" w:cs="Times New Roman"/>
-          <w:sz w:val="24"/>
-          <w:szCs w:val="24"/>
-        </w:rPr>
-        <w:t xml:space="preserve"> no meio do processo de cadastro e liberação é maior.</w:t>
-      </w:r>
-    </w:p>
-    <w:p>
-      <w:pPr>
-        <w:rPr>
-          <w:rFonts w:ascii="Noto Serif" w:hAnsi="Noto Serif" w:cs="Noto Serif"/>
-          <w:color w:val="000000"/>
-          <w:sz w:val="23"/>
-          <w:szCs w:val="23"/>
-          <w:shd w:val="clear" w:color="auto" w:fill="FFFFFF"/>
-        </w:rPr>
-      </w:pPr>
-    </w:p>
-    <w:p>
-      <w:pPr>
-        <w:rPr>
-          <w:rFonts w:ascii="Noto Serif" w:hAnsi="Noto Serif" w:cs="Noto Serif"/>
-          <w:color w:val="000000"/>
-          <w:sz w:val="23"/>
-          <w:szCs w:val="23"/>
-          <w:shd w:val="clear" w:color="auto" w:fill="FFFFFF"/>
-        </w:rPr>
-      </w:pPr>
-      <w:r>
-        <w:rPr>
-          <w:rFonts w:ascii="Noto Serif" w:hAnsi="Noto Serif" w:cs="Noto Serif"/>
-          <w:color w:val="000000"/>
-          <w:sz w:val="23"/>
-          <w:szCs w:val="23"/>
-          <w:shd w:val="clear" w:color="auto" w:fill="FFFFFF"/>
-        </w:rPr>
-        <w:t>DADOS -&gt; aiqfome</w:t>
+        <w:t>o suporte informar sobre o fim do cadastro.</w:t>
+      </w:r>
+    </w:p>
+    <w:p>
+      <w:pPr>
+        <w:rPr>
+          <w:rFonts w:ascii="Noto Serif" w:hAnsi="Noto Serif" w:cs="Noto Serif"/>
+          <w:color w:val="000000"/>
+          <w:sz w:val="23"/>
+          <w:szCs w:val="23"/>
+          <w:shd w:val="clear" w:color="auto" w:fill="FFFFFF"/>
+        </w:rPr>
+      </w:pPr>
+    </w:p>
+    <w:p>
+      <w:pPr>
+        <w:rPr>
+          <w:rFonts w:ascii="Noto Serif" w:hAnsi="Noto Serif" w:cs="Noto Serif"/>
+          <w:color w:val="000000"/>
+          <w:sz w:val="23"/>
+          <w:szCs w:val="23"/>
+          <w:shd w:val="clear" w:color="auto" w:fill="FFFFFF"/>
+        </w:rPr>
+      </w:pPr>
+    </w:p>
+    <w:p>
+      <w:pPr>
+        <w:rPr>
+          <w:rFonts w:ascii="Noto Serif" w:hAnsi="Noto Serif" w:cs="Noto Serif"/>
+          <w:color w:val="000000"/>
+          <w:sz w:val="23"/>
+          <w:szCs w:val="23"/>
+          <w:shd w:val="clear" w:color="auto" w:fill="FFFFFF"/>
+        </w:rPr>
+      </w:pPr>
+    </w:p>
+    <w:p>
+      <w:pPr>
+        <w:rPr>
+          <w:rFonts w:ascii="Noto Serif" w:hAnsi="Noto Serif" w:cs="Noto Serif"/>
+          <w:color w:val="000000"/>
+          <w:sz w:val="23"/>
+          <w:szCs w:val="23"/>
+          <w:shd w:val="clear" w:color="auto" w:fill="FFFFFF"/>
+        </w:rPr>
+      </w:pPr>
+    </w:p>
+    <w:p>
+      <w:pPr>
+        <w:rPr>
+          <w:rFonts w:ascii="Noto Serif" w:hAnsi="Noto Serif" w:cs="Noto Serif"/>
+          <w:color w:val="000000"/>
+          <w:sz w:val="23"/>
+          <w:szCs w:val="23"/>
+          <w:shd w:val="clear" w:color="auto" w:fill="FFFFFF"/>
+        </w:rPr>
+      </w:pPr>
+      <w:r>
+        <w:rPr>
+          <w:rFonts w:ascii="Noto Serif" w:hAnsi="Noto Serif" w:cs="Noto Serif"/>
+          <w:color w:val="000000"/>
+          <w:sz w:val="23"/>
+          <w:szCs w:val="23"/>
+          <w:shd w:val="clear" w:color="auto" w:fill="FFFFFF"/>
+        </w:rPr>
+        <w:t xml:space="preserve">DADOS -&gt; </w:t>
+      </w:r>
+      <w:proofErr w:type="spellStart"/>
+      <w:r>
+        <w:rPr>
+          <w:rFonts w:ascii="Noto Serif" w:hAnsi="Noto Serif" w:cs="Noto Serif"/>
+          <w:color w:val="000000"/>
+          <w:sz w:val="23"/>
+          <w:szCs w:val="23"/>
+          <w:shd w:val="clear" w:color="auto" w:fill="FFFFFF"/>
+        </w:rPr>
+        <w:t>Farmacia</w:t>
+      </w:r>
+      <w:proofErr w:type="spellEnd"/>
+      <w:r>
+        <w:rPr>
+          <w:rFonts w:ascii="Noto Serif" w:hAnsi="Noto Serif" w:cs="Noto Serif"/>
+          <w:color w:val="000000"/>
+          <w:sz w:val="23"/>
+          <w:szCs w:val="23"/>
+          <w:shd w:val="clear" w:color="auto" w:fill="FFFFFF"/>
+        </w:rPr>
+        <w:t xml:space="preserve"> App</w:t>
       </w:r>
     </w:p>
     <w:p>
@@ -793,6 +817,120 @@
         </w:rPr>
       </w:pPr>
       <w:hyperlink r:id="rId5" w:history="1">
+        <w:r>
+          <w:rPr>
+            <w:rStyle w:val="Hyperlink"/>
+            <w:rFonts w:ascii="Noto Serif" w:hAnsi="Noto Serif" w:cs="Noto Serif"/>
+            <w:sz w:val="23"/>
+            <w:szCs w:val="23"/>
+            <w:shd w:val="clear" w:color="auto" w:fill="FFFFFF"/>
+          </w:rPr>
+          <w:t>https://www.reclameaqui.com.br/farmacias-app/propaganda-enganosa_a7K3JBHbCTUEuHNO/</w:t>
+        </w:r>
+      </w:hyperlink>
+    </w:p>
+    <w:p>
+      <w:pPr>
+        <w:rPr>
+          <w:rFonts w:ascii="Noto Serif" w:hAnsi="Noto Serif" w:cs="Noto Serif"/>
+          <w:color w:val="000000"/>
+          <w:sz w:val="23"/>
+          <w:szCs w:val="23"/>
+          <w:shd w:val="clear" w:color="auto" w:fill="FFFFFF"/>
+        </w:rPr>
+      </w:pPr>
+      <w:hyperlink r:id="rId6" w:history="1">
+        <w:r>
+          <w:rPr>
+            <w:rStyle w:val="Hyperlink"/>
+            <w:rFonts w:ascii="Noto Serif" w:hAnsi="Noto Serif" w:cs="Noto Serif"/>
+            <w:sz w:val="23"/>
+            <w:szCs w:val="23"/>
+            <w:shd w:val="clear" w:color="auto" w:fill="FFFFFF"/>
+          </w:rPr>
+          <w:t>https://www.reclameaqui.com.br/farmacias-app/pedido-nao-recebido_cI-_phwUAvxYOyh3/</w:t>
+        </w:r>
+      </w:hyperlink>
+    </w:p>
+    <w:p>
+      <w:pPr>
+        <w:rPr>
+          <w:rFonts w:ascii="Noto Serif" w:hAnsi="Noto Serif" w:cs="Noto Serif"/>
+          <w:color w:val="000000"/>
+          <w:sz w:val="23"/>
+          <w:szCs w:val="23"/>
+          <w:shd w:val="clear" w:color="auto" w:fill="FFFFFF"/>
+        </w:rPr>
+      </w:pPr>
+      <w:hyperlink r:id="rId7" w:history="1">
+        <w:r>
+          <w:rPr>
+            <w:rStyle w:val="Hyperlink"/>
+            <w:rFonts w:ascii="Noto Serif" w:hAnsi="Noto Serif" w:cs="Noto Serif"/>
+            <w:sz w:val="23"/>
+            <w:szCs w:val="23"/>
+            <w:shd w:val="clear" w:color="auto" w:fill="FFFFFF"/>
+          </w:rPr>
+          <w:t>https://www.reclameaqui.com.br/farmacias-app/falta-de-respeito-com-os-cliente_tPtNdgDmgCa1IgaY/</w:t>
+        </w:r>
+      </w:hyperlink>
+    </w:p>
+    <w:p>
+      <w:pPr>
+        <w:rPr>
+          <w:rFonts w:ascii="Noto Serif" w:hAnsi="Noto Serif" w:cs="Noto Serif"/>
+          <w:color w:val="000000"/>
+          <w:sz w:val="23"/>
+          <w:szCs w:val="23"/>
+          <w:u w:val="single"/>
+          <w:shd w:val="clear" w:color="auto" w:fill="FFFFFF"/>
+        </w:rPr>
+      </w:pPr>
+    </w:p>
+    <w:p>
+      <w:pPr>
+        <w:rPr>
+          <w:rFonts w:ascii="Noto Serif" w:hAnsi="Noto Serif" w:cs="Noto Serif"/>
+          <w:color w:val="000000"/>
+          <w:sz w:val="23"/>
+          <w:szCs w:val="23"/>
+          <w:shd w:val="clear" w:color="auto" w:fill="FFFFFF"/>
+        </w:rPr>
+      </w:pPr>
+      <w:r>
+        <w:rPr>
+          <w:rFonts w:ascii="Noto Serif" w:hAnsi="Noto Serif" w:cs="Noto Serif"/>
+          <w:color w:val="000000"/>
+          <w:sz w:val="23"/>
+          <w:szCs w:val="23"/>
+          <w:shd w:val="clear" w:color="auto" w:fill="FFFFFF"/>
+        </w:rPr>
+        <w:t xml:space="preserve">DADOS -&gt; </w:t>
+      </w:r>
+      <w:proofErr w:type="spellStart"/>
+      <w:r>
+        <w:rPr>
+          <w:rFonts w:ascii="Noto Serif" w:hAnsi="Noto Serif" w:cs="Noto Serif"/>
+          <w:color w:val="000000"/>
+          <w:sz w:val="23"/>
+          <w:szCs w:val="23"/>
+          <w:shd w:val="clear" w:color="auto" w:fill="FFFFFF"/>
+        </w:rPr>
+        <w:t>aiqfome</w:t>
+      </w:r>
+      <w:proofErr w:type="spellEnd"/>
+    </w:p>
+    <w:p>
+      <w:pPr>
+        <w:rPr>
+          <w:rFonts w:ascii="Noto Serif" w:hAnsi="Noto Serif" w:cs="Noto Serif"/>
+          <w:color w:val="000000"/>
+          <w:sz w:val="23"/>
+          <w:szCs w:val="23"/>
+          <w:shd w:val="clear" w:color="auto" w:fill="FFFFFF"/>
+        </w:rPr>
+      </w:pPr>
+      <w:hyperlink r:id="rId8" w:history="1">
         <w:r>
           <w:rPr>
             <w:rStyle w:val="Hyperlink"/>
@@ -836,7 +974,7 @@
           <w:shd w:val="clear" w:color="auto" w:fill="FFFFFF"/>
         </w:rPr>
       </w:pPr>
-      <w:hyperlink r:id="rId6" w:history="1">
+      <w:hyperlink r:id="rId9" w:history="1">
         <w:r>
           <w:rPr>
             <w:rStyle w:val="Hyperlink"/>
@@ -859,7 +997,7 @@
           <w:shd w:val="clear" w:color="auto" w:fill="FFFFFF"/>
         </w:rPr>
       </w:pPr>
-      <w:hyperlink r:id="rId7" w:history="1">
+      <w:hyperlink r:id="rId10" w:history="1">
         <w:r>
           <w:rPr>
             <w:rStyle w:val="Hyperlink"/>
@@ -882,7 +1020,7 @@
           <w:shd w:val="clear" w:color="auto" w:fill="FFFFFF"/>
         </w:rPr>
       </w:pPr>
-      <w:hyperlink r:id="rId8" w:history="1">
+      <w:hyperlink r:id="rId11" w:history="1">
         <w:r>
           <w:rPr>
             <w:rStyle w:val="Hyperlink"/>
@@ -897,7 +1035,7 @@
     </w:p>
     <w:p>
       <w:r>
-        <w:t>PROBLEMAS COM 99FOOD</w:t>
+        <w:t>DADOS 99ENTREGA</w:t>
       </w:r>
     </w:p>
     <w:p>
@@ -906,7 +1044,7 @@
       </w:r>
     </w:p>
     <w:p>
-      <w:hyperlink r:id="rId9" w:history="1">
+      <w:hyperlink r:id="rId12" w:history="1">
         <w:r>
           <w:rPr>
             <w:rStyle w:val="Hyperlink"/>
@@ -915,6 +1053,7 @@
         </w:r>
       </w:hyperlink>
     </w:p>
+    <w:p/>
     <w:sectPr>
       <w:pgSz w:w="11906" w:h="16838"/>
       <w:pgMar w:top="1417" w:right="1701" w:bottom="1417" w:left="1701" w:header="708" w:footer="708" w:gutter="0"/>
@@ -1472,6 +1611,7 @@
   <w:style w:type="paragraph" w:default="1" w:styleId="Normal">
     <w:name w:val="Normal"/>
     <w:qFormat/>
+    <w:rsid w:val="003A7E37"/>
   </w:style>
   <w:style w:type="character" w:default="1" w:styleId="Fontepargpadro">
     <w:name w:val="Default Paragraph Font"/>

</xml_diff>